<commit_message>
added session 2 material
</commit_message>
<xml_diff>
--- a/Java Full Stack.docx
+++ b/Java Full Stack.docx
@@ -1011,6 +1011,321 @@
       </w:r>
       <w:r>
         <w:t xml:space="preserve"> Might be safer to allocate memory for each.</w:t>
+      </w:r>
+    </w:p>
+    <w:p/>
+    <w:p>
+      <w:r>
+        <w:br w:type="page"/>
+      </w:r>
+    </w:p>
+    <w:p>
+      <w:r>
+        <w:lastRenderedPageBreak/>
+        <w:t>Week2:</w:t>
+      </w:r>
+    </w:p>
+    <w:p/>
+    <w:p>
+      <w:r>
+        <w:rPr>
+          <w:noProof/>
+        </w:rPr>
+        <w:drawing>
+          <wp:inline distT="0" distB="0" distL="0" distR="0" wp14:anchorId="7CA28204" wp14:editId="59B87C7D">
+            <wp:extent cx="5943600" cy="2891155"/>
+            <wp:effectExtent l="0" t="0" r="0" b="4445"/>
+            <wp:docPr id="7" name="Picture 7"/>
+            <wp:cNvGraphicFramePr>
+              <a:graphicFrameLocks xmlns:a="http://schemas.openxmlformats.org/drawingml/2006/main" noChangeAspect="1"/>
+            </wp:cNvGraphicFramePr>
+            <a:graphic xmlns:a="http://schemas.openxmlformats.org/drawingml/2006/main">
+              <a:graphicData uri="http://schemas.openxmlformats.org/drawingml/2006/picture">
+                <pic:pic xmlns:pic="http://schemas.openxmlformats.org/drawingml/2006/picture">
+                  <pic:nvPicPr>
+                    <pic:cNvPr id="1" name=""/>
+                    <pic:cNvPicPr/>
+                  </pic:nvPicPr>
+                  <pic:blipFill>
+                    <a:blip r:embed="rId12"/>
+                    <a:stretch>
+                      <a:fillRect/>
+                    </a:stretch>
+                  </pic:blipFill>
+                  <pic:spPr>
+                    <a:xfrm>
+                      <a:off x="0" y="0"/>
+                      <a:ext cx="5943600" cy="2891155"/>
+                    </a:xfrm>
+                    <a:prstGeom prst="rect">
+                      <a:avLst/>
+                    </a:prstGeom>
+                  </pic:spPr>
+                </pic:pic>
+              </a:graphicData>
+            </a:graphic>
+          </wp:inline>
+        </w:drawing>
+      </w:r>
+    </w:p>
+    <w:p>
+      <w:r>
+        <w:t>Arrays have an index that start with 0.</w:t>
+      </w:r>
+    </w:p>
+    <w:p>
+      <w:r>
+        <w:t>Arrays need to be the same type of element. Python is different</w:t>
+      </w:r>
+      <w:r>
+        <w:t>. Javascript too</w:t>
+      </w:r>
+      <w:r>
+        <w:t>?</w:t>
+      </w:r>
+    </w:p>
+    <w:p/>
+    <w:p>
+      <w:r>
+        <w:t>What’s the difference between a java project and a gradle project?</w:t>
+      </w:r>
+    </w:p>
+    <w:p>
+      <w:r>
+        <w:t>Historically there was only java projects. A few years ago, a few building tools were invented. In a java project, if you want to include libraries, you have to do so manually.</w:t>
+      </w:r>
+      <w:r>
+        <w:t xml:space="preserve"> And you need to configure the library including the version, include the library, reference it in the build path, add the library jar files manually.</w:t>
+      </w:r>
+      <w:r>
+        <w:t xml:space="preserve"> In a large project, this is very tedious. You might have 100 – 200 libraries. And all the libraries need to be compatible with eachother. And when you update one library, maybe now some of the libraries are not compatible.</w:t>
+      </w:r>
+    </w:p>
+    <w:p>
+      <w:r>
+        <w:t>Ant building tool came along that was a java building tool that helped to build your project.</w:t>
+      </w:r>
+    </w:p>
+    <w:p>
+      <w:r>
+        <w:t>Maven then came along that was used to help build the project using XML building tools.</w:t>
+      </w:r>
+    </w:p>
+    <w:p>
+      <w:r>
+        <w:t>Gradle is the evolution of maven. Maven required using text files.</w:t>
+      </w:r>
+    </w:p>
+    <w:p>
+      <w:r>
+        <w:rPr>
+          <w:noProof/>
+        </w:rPr>
+        <w:lastRenderedPageBreak/>
+        <w:drawing>
+          <wp:inline distT="0" distB="0" distL="0" distR="0" wp14:anchorId="30668950" wp14:editId="1B7B6EE9">
+            <wp:extent cx="5943600" cy="3609340"/>
+            <wp:effectExtent l="0" t="0" r="0" b="0"/>
+            <wp:docPr id="10" name="Picture 10"/>
+            <wp:cNvGraphicFramePr>
+              <a:graphicFrameLocks xmlns:a="http://schemas.openxmlformats.org/drawingml/2006/main" noChangeAspect="1"/>
+            </wp:cNvGraphicFramePr>
+            <a:graphic xmlns:a="http://schemas.openxmlformats.org/drawingml/2006/main">
+              <a:graphicData uri="http://schemas.openxmlformats.org/drawingml/2006/picture">
+                <pic:pic xmlns:pic="http://schemas.openxmlformats.org/drawingml/2006/picture">
+                  <pic:nvPicPr>
+                    <pic:cNvPr id="1" name=""/>
+                    <pic:cNvPicPr/>
+                  </pic:nvPicPr>
+                  <pic:blipFill>
+                    <a:blip r:embed="rId13"/>
+                    <a:stretch>
+                      <a:fillRect/>
+                    </a:stretch>
+                  </pic:blipFill>
+                  <pic:spPr>
+                    <a:xfrm>
+                      <a:off x="0" y="0"/>
+                      <a:ext cx="5943600" cy="3609340"/>
+                    </a:xfrm>
+                    <a:prstGeom prst="rect">
+                      <a:avLst/>
+                    </a:prstGeom>
+                  </pic:spPr>
+                </pic:pic>
+              </a:graphicData>
+            </a:graphic>
+          </wp:inline>
+        </w:drawing>
+      </w:r>
+    </w:p>
+    <w:p>
+      <w:r>
+        <w:t>So in this gradle file, if you need to use a different version, you just update it in the gradle file.</w:t>
+      </w:r>
+    </w:p>
+    <w:p>
+      <w:r>
+        <w:t>Some things you can do in gradle:</w:t>
+      </w:r>
+    </w:p>
+    <w:p>
+      <w:r>
+        <w:t>-every time you want to deploy your project, you can tell gradle to run the unit tests first.</w:t>
+      </w:r>
+    </w:p>
+    <w:p>
+      <w:r>
+        <w:t>Sonar is a tool that helps you to verify the quality of your code. Give</w:t>
+      </w:r>
+      <w:r>
+        <w:t>s</w:t>
+      </w:r>
+      <w:r>
+        <w:t>s you some statistics about your code. Automates the building of your project.</w:t>
+      </w:r>
+    </w:p>
+    <w:p>
+      <w:r>
+        <w:t>This whole process of deploying and automating the building and testing is called “Continuous Integration”.</w:t>
+      </w:r>
+      <w:r>
+        <w:t xml:space="preserve"> Might see this known as “CI” tools. Known as DevOps tools.</w:t>
+      </w:r>
+    </w:p>
+    <w:p>
+      <w:r>
+        <w:t xml:space="preserve">In the past, we code the project, then we create the jar, then we pass the jar to someone else in the company. Who then puts the jar into ther server, provide the libraries. But sometimes integrating several things caused some problems. DevOps is there to improve the communication. But with CI, you can </w:t>
+      </w:r>
+      <w:r>
+        <w:t>just have one thing that takes care of everything.</w:t>
+      </w:r>
+    </w:p>
+    <w:p>
+      <w:r>
+        <w:t>You have a development environment, a testing environment, and then the production environment.</w:t>
+      </w:r>
+    </w:p>
+    <w:p>
+      <w:r>
+        <w:t>Using a plain old java project, you can’t do CI, because you can’t automate the building of the project, the automating of the unit tests, etc.</w:t>
+      </w:r>
+    </w:p>
+    <w:p>
+      <w:r>
+        <w:t>Maven is a bit older than gradle. It has some more libraries than gradle. The people who once made maven are now the people who are now building gradle.</w:t>
+      </w:r>
+    </w:p>
+    <w:p/>
+    <w:p>
+      <w:r>
+        <w:t>Inheritance is the mechanism that objects acquire all the properties and behaviors of the parent object.</w:t>
+      </w:r>
+    </w:p>
+    <w:p>
+      <w:r>
+        <w:lastRenderedPageBreak/>
+        <w:t>Encapsulation: what binds code and data together. The variables of a class become hidden from other classes and can only be accessed through the methods of their classes</w:t>
+      </w:r>
+      <w:r>
+        <w:t xml:space="preserve"> instead of directly.</w:t>
+      </w:r>
+    </w:p>
+    <w:p/>
+    <w:p>
+      <w:r>
+        <w:t>Polymorphism: ability of a variable, function, or object to take on multiple forms.</w:t>
+      </w:r>
+    </w:p>
+    <w:p/>
+    <w:p>
+      <w:r>
+        <w:t>Abstraction: hiding implementation details from the user and only providing the functionality to the user. Using interfaces and abstract classes.</w:t>
+      </w:r>
+      <w:r>
+        <w:t xml:space="preserve"> The interface allows us to hide the implementation.</w:t>
+      </w:r>
+    </w:p>
+    <w:p/>
+    <w:p>
+      <w:r>
+        <w:t>So 4:</w:t>
+      </w:r>
+    </w:p>
+    <w:p>
+      <w:r>
+        <w:t>Inheritance, polymorphism, encapsulation, abstraction</w:t>
+      </w:r>
+      <w:r>
+        <w:t>. They belong not to java, but to object oriented programming. So any object oriented programming uses these concepts. Python and ruby also have these concepts.</w:t>
+      </w:r>
+    </w:p>
+    <w:p/>
+    <w:p>
+      <w:r>
+        <w:t>Zoom It software can be used to zoom in.</w:t>
+      </w:r>
+    </w:p>
+    <w:p/>
+    <w:p>
+      <w:r>
+        <w:t>Instead of creating getters and setters, you could alternatively just use the Lombok annotation</w:t>
+      </w:r>
+    </w:p>
+    <w:p/>
+    <w:p>
+      <w:r>
+        <w:t xml:space="preserve">You can </w:t>
+      </w:r>
+      <w:r>
+        <w:t>interact with object variables</w:t>
+      </w:r>
+      <w:r>
+        <w:t xml:space="preserve"> through variable reference</w:t>
+      </w:r>
+      <w:r>
+        <w:t>, methods, or through constructors</w:t>
+      </w:r>
+    </w:p>
+    <w:p/>
+    <w:p>
+      <w:r>
+        <w:t>Discussion about constructors. Overloading constructors.</w:t>
+      </w:r>
+    </w:p>
+    <w:p>
+      <w:r>
+        <w:t>When you use the word “this”, you are referring to the instance variable.</w:t>
+      </w:r>
+    </w:p>
+    <w:p>
+      <w:r>
+        <w:t>Constructors don’t even have the word void. Java knows that this is a constructor.</w:t>
+      </w:r>
+    </w:p>
+    <w:p/>
+    <w:p>
+      <w:r>
+        <w:t>Can you overload the main method? Yes. But the jVM will only call the main method that takes (String[] args]</w:t>
+      </w:r>
+    </w:p>
+    <w:p/>
+    <w:p>
+      <w:r>
+        <w:t>Static means that the method belongs to the class, not to the object instance.</w:t>
+      </w:r>
+    </w:p>
+    <w:p/>
+    <w:p>
+      <w:r>
+        <w:t>Overriding is when you have an inheritance and you override the method that you inherited.</w:t>
+      </w:r>
+    </w:p>
+    <w:p/>
+    <w:p>
+      <w:r>
+        <w:lastRenderedPageBreak/>
+        <w:t>Final variable. In the main, it can be defined without initializing. But in an object, you must initialize it.</w:t>
       </w:r>
       <w:bookmarkStart w:id="0" w:name="_GoBack"/>
       <w:bookmarkEnd w:id="0"/>

</xml_diff>